<commit_message>
Update TDKT version 1.0 build 2025.09.07.
</commit_message>
<xml_diff>
--- a/articles/TuDoKinhTe.docx
+++ b/articles/TuDoKinhTe.docx
@@ -70,20 +70,13 @@
     <w:p/>
     <w:p>
       <w:pPr>
-        <w:rPr>
-          <w:b/>
-          <w:sz w:val="28"/>
-          <w:szCs w:val="28"/>
-        </w:rPr>
+        <w:pStyle w:val="Heading1"/>
       </w:pPr>
-      <w:r>
-        <w:rPr>
-          <w:b/>
-          <w:sz w:val="28"/>
-          <w:szCs w:val="28"/>
-        </w:rPr>
+      <w:bookmarkStart w:id="0" w:name="_Toc208148441"/>
+      <w:r>
         <w:t>Tóm tắt</w:t>
       </w:r>
+      <w:bookmarkEnd w:id="0"/>
     </w:p>
     <w:p/>
     <w:p/>
@@ -94,12 +87,14 @@
           <w:b w:val="0"/>
         </w:rPr>
       </w:pPr>
+      <w:bookmarkStart w:id="1" w:name="_Toc208148442"/>
       <w:r>
         <w:t>P</w:t>
       </w:r>
       <w:r>
         <w:t>hân công lao động</w:t>
       </w:r>
+      <w:bookmarkEnd w:id="1"/>
     </w:p>
     <w:p>
       <w:r>
@@ -183,16 +178,16 @@
       <w:r>
         <w:t xml:space="preserve">và </w:t>
       </w:r>
-      <w:commentRangeStart w:id="0"/>
+      <w:commentRangeStart w:id="2"/>
       <w:r>
         <w:t>sự thiết yếu của nó tự biến nó thành một loại hàng hóa</w:t>
       </w:r>
-      <w:commentRangeEnd w:id="0"/>
+      <w:commentRangeEnd w:id="2"/>
       <w:r>
         <w:rPr>
           <w:rStyle w:val="CommentReference"/>
         </w:rPr>
-        <w:commentReference w:id="0"/>
+        <w:commentReference w:id="2"/>
       </w:r>
       <w:r>
         <w:t xml:space="preserve"> như </w:t>
@@ -265,6 +260,7 @@
           <w:id w:val="42177861"/>
           <w:citation/>
         </w:sdtPr>
+        <w:sdtEndPr/>
         <w:sdtContent>
           <w:r>
             <w:fldChar w:fldCharType="begin"/>
@@ -321,6 +317,7 @@
           <w:id w:val="-395967604"/>
           <w:citation/>
         </w:sdtPr>
+        <w:sdtEndPr/>
         <w:sdtContent>
           <w:r>
             <w:fldChar w:fldCharType="begin"/>
@@ -397,6 +394,7 @@
           <w:id w:val="-423113273"/>
           <w:citation/>
         </w:sdtPr>
+        <w:sdtEndPr/>
         <w:sdtContent>
           <w:r>
             <w:fldChar w:fldCharType="begin"/>
@@ -448,6 +446,7 @@
           <w:id w:val="-329215548"/>
           <w:citation/>
         </w:sdtPr>
+        <w:sdtEndPr/>
         <w:sdtContent>
           <w:r>
             <w:fldChar w:fldCharType="begin"/>
@@ -505,19 +504,19 @@
       <w:r>
         <w:t xml:space="preserve"> (điều này cần được </w:t>
       </w:r>
-      <w:commentRangeStart w:id="1"/>
+      <w:commentRangeStart w:id="3"/>
       <w:r>
         <w:rPr>
           <w:u w:val="single"/>
         </w:rPr>
         <w:t>phân tích kỹ hơn</w:t>
       </w:r>
-      <w:commentRangeEnd w:id="1"/>
+      <w:commentRangeEnd w:id="3"/>
       <w:r>
         <w:rPr>
           <w:rStyle w:val="CommentReference"/>
         </w:rPr>
-        <w:commentReference w:id="1"/>
+        <w:commentReference w:id="3"/>
       </w:r>
       <w:r>
         <w:t>)</w:t>
@@ -577,6 +576,7 @@
           <w:id w:val="-904222501"/>
           <w:citation/>
         </w:sdtPr>
+        <w:sdtEndPr/>
         <w:sdtContent>
           <w:r>
             <w:fldChar w:fldCharType="begin"/>
@@ -640,19 +640,19 @@
       <w:r>
         <w:t xml:space="preserve">, điều này cũng liên quan đến hai vấn đề là sự thỏa mãn và phát triển nền kinh tế, sẽ được </w:t>
       </w:r>
-      <w:commentRangeStart w:id="2"/>
+      <w:commentRangeStart w:id="4"/>
       <w:r>
         <w:rPr>
           <w:u w:val="single"/>
         </w:rPr>
         <w:t>phân tích kỹ hơn</w:t>
       </w:r>
-      <w:commentRangeEnd w:id="2"/>
+      <w:commentRangeEnd w:id="4"/>
       <w:r>
         <w:rPr>
           <w:rStyle w:val="CommentReference"/>
         </w:rPr>
-        <w:commentReference w:id="2"/>
+        <w:commentReference w:id="4"/>
       </w:r>
       <w:r>
         <w:t>, tuy rằng ta tạm như hiểu rằng thị trường phát triển thì nền kinh tế phát triển</w:t>
@@ -1060,6 +1060,7 @@
           <w:id w:val="-345332193"/>
           <w:citation/>
         </w:sdtPr>
+        <w:sdtEndPr/>
         <w:sdtContent>
           <w:r>
             <w:fldChar w:fldCharType="begin"/>
@@ -1220,6 +1221,7 @@
           <w:id w:val="1618031275"/>
           <w:citation/>
         </w:sdtPr>
+        <w:sdtEndPr/>
         <w:sdtContent>
           <w:r>
             <w:fldChar w:fldCharType="begin"/>
@@ -1333,6 +1335,7 @@
           <w:id w:val="1335890707"/>
           <w:citation/>
         </w:sdtPr>
+        <w:sdtEndPr/>
         <w:sdtContent>
           <w:r>
             <w:fldChar w:fldCharType="begin"/>
@@ -1518,6 +1521,7 @@
           <w:id w:val="212092317"/>
           <w:citation/>
         </w:sdtPr>
+        <w:sdtEndPr/>
         <w:sdtContent>
           <w:r>
             <w:fldChar w:fldCharType="begin"/>
@@ -1668,6 +1672,7 @@
           <w:id w:val="-915240487"/>
           <w:citation/>
         </w:sdtPr>
+        <w:sdtEndPr/>
         <w:sdtContent>
           <w:r>
             <w:fldChar w:fldCharType="begin"/>
@@ -1732,6 +1737,7 @@
           <w:id w:val="1155032337"/>
           <w:citation/>
         </w:sdtPr>
+        <w:sdtEndPr/>
         <w:sdtContent>
           <w:r>
             <w:fldChar w:fldCharType="begin"/>
@@ -1826,6 +1832,7 @@
           <w:id w:val="-844630650"/>
           <w:citation/>
         </w:sdtPr>
+        <w:sdtEndPr/>
         <w:sdtContent>
           <w:r>
             <w:fldChar w:fldCharType="begin"/>
@@ -2063,9 +2070,11 @@
           <w:b w:val="0"/>
         </w:rPr>
       </w:pPr>
+      <w:bookmarkStart w:id="5" w:name="_Toc208148443"/>
       <w:r>
         <w:t>Giá cả hàng hóa</w:t>
       </w:r>
+      <w:bookmarkEnd w:id="5"/>
     </w:p>
     <w:p>
       <w:r>
@@ -3018,6 +3027,7 @@
           <w:id w:val="-928275484"/>
           <w:citation/>
         </w:sdtPr>
+        <w:sdtEndPr/>
         <w:sdtContent>
           <w:r>
             <w:fldChar w:fldCharType="begin"/>
@@ -3071,6 +3081,7 @@
           <w:id w:val="-1437976585"/>
           <w:citation/>
         </w:sdtPr>
+        <w:sdtEndPr/>
         <w:sdtContent>
           <w:r>
             <w:fldChar w:fldCharType="begin"/>
@@ -3149,6 +3160,7 @@
           <w:id w:val="858865724"/>
           <w:citation/>
         </w:sdtPr>
+        <w:sdtEndPr/>
         <w:sdtContent>
           <w:r>
             <w:fldChar w:fldCharType="begin"/>
@@ -4063,6 +4075,7 @@
           <w:id w:val="-830607386"/>
           <w:citation/>
         </w:sdtPr>
+        <w:sdtEndPr/>
         <w:sdtContent>
           <w:r>
             <w:fldChar w:fldCharType="begin"/>
@@ -4317,6 +4330,7 @@
           <w:id w:val="1016192634"/>
           <w:citation/>
         </w:sdtPr>
+        <w:sdtEndPr/>
         <w:sdtContent>
           <w:r>
             <w:fldChar w:fldCharType="begin"/>
@@ -4358,6 +4372,7 @@
           <w:id w:val="-537596091"/>
           <w:citation/>
         </w:sdtPr>
+        <w:sdtEndPr/>
         <w:sdtContent>
           <w:r>
             <w:fldChar w:fldCharType="begin"/>
@@ -4393,6 +4408,7 @@
           <w:id w:val="-237867708"/>
           <w:citation/>
         </w:sdtPr>
+        <w:sdtEndPr/>
         <w:sdtContent>
           <w:r>
             <w:fldChar w:fldCharType="begin"/>
@@ -4443,6 +4459,7 @@
           <w:id w:val="818621990"/>
           <w:citation/>
         </w:sdtPr>
+        <w:sdtEndPr/>
         <w:sdtContent>
           <w:r>
             <w:fldChar w:fldCharType="begin"/>
@@ -4619,6 +4636,7 @@
           <w:id w:val="94758853"/>
           <w:citation/>
         </w:sdtPr>
+        <w:sdtEndPr/>
         <w:sdtContent>
           <w:r>
             <w:fldChar w:fldCharType="begin"/>
@@ -4714,6 +4732,7 @@
           <w:id w:val="1750545302"/>
           <w:citation/>
         </w:sdtPr>
+        <w:sdtEndPr/>
         <w:sdtContent>
           <w:r>
             <w:fldChar w:fldCharType="begin"/>
@@ -4746,6 +4765,7 @@
           <w:id w:val="1019284471"/>
           <w:citation/>
         </w:sdtPr>
+        <w:sdtEndPr/>
         <w:sdtContent>
           <w:r>
             <w:fldChar w:fldCharType="begin"/>
@@ -4786,16 +4806,28 @@
         <w:t>của tôi.</w:t>
       </w:r>
       <w:r>
-        <w:t xml:space="preserve"> Một số nền kinh tế tập trung phát triển cực độ thương mại và tài chính để phát triển nhanh, điều này không hẳn sai sót vì vốn cũng là trình độ sản xuất và vốn có thể mua được bất cứ hàng hóa nào và đó cũng không phải quá tập trung dự trữ ngoại hối, và không nhất thiết năng lực sản xuất mới phản ánh trình độ sản xuất, nhưng sẽ gặp tới hạn hoặc giả phải biến chuyển để cân bằng vì sự thiếu hụt nào đó về trình độ sản xuất phải được bù đáp bằng năng lực sản xuất trong một chiến lược quốc gia tổng thể. Một số nền kinh tế nghiêng về dịch vụ mà ta đã biết rằng dịch vụ là hoạt động sản xuất, hơn nữa </w:t>
-      </w:r>
-      <w:r>
-        <w:t xml:space="preserve">trọng tâm dịch vụ sẽ khiến ngành năng lượng ở mức vừa đủ giảm nhẹ đi sức ép nhu cầu năng lượng mà năng lượng hơn nữa quá ư cần thiết và giúp hạn chế luôn ô nhiễm môi trường ở một số ngành công nghiệp khái thác và chế tạo, nhưng </w:t>
-      </w:r>
-      <w:r>
-        <w:t>trọng tâm dịch vụ</w:t>
-      </w:r>
-      <w:r>
-        <w:t xml:space="preserve"> ngay cả kết hợp sản xuất hàng tiêu dùng cũng một mặt hạn chế tính đa dạng của nền kinh tế và một mặt khiến ta xao lãng sự tuyệt diệu của công nghệ cao</w:t>
+        <w:t xml:space="preserve"> Một số nền kinh tế tập trung phát triển cực độ thương mại và tài chính để phát triển nhanh, điều này không hẳn sai sót vì vốn cũng là trình độ sản xuất và vốn có thể mua được bất cứ hàng hóa nào và đó cũng không phải quá tập trung </w:t>
+      </w:r>
+      <w:r>
+        <w:t>tích</w:t>
+      </w:r>
+      <w:r>
+        <w:t xml:space="preserve"> trữ ngoại hối, và không nhất thiết năng lực sản xuất mới phản ánh trình độ sản xuất, nhưng sẽ gặp tới hạn hoặc giả phải biến chuyển để cân bằng vì sự thiếu hụt nào đó về trình độ sản xuất phải được bù đ</w:t>
+      </w:r>
+      <w:r>
+        <w:t>ắ</w:t>
+      </w:r>
+      <w:r>
+        <w:t xml:space="preserve">p bằng năng lực sản xuất trong một chiến lược quốc gia tổng thể. Một số nền kinh tế nghiêng về dịch vụ mà ta đã biết rằng dịch vụ là hoạt động sản xuất, hơn nữa </w:t>
+      </w:r>
+      <w:r>
+        <w:t>trọng tâm dịch vụ sẽ khiến ngành năng lượng ở mức vừa đủ giảm nhẹ đi sức ép nhu cầu năng lượng mà năng lượng hơn nữa quá ư cần thiết</w:t>
+      </w:r>
+      <w:r>
+        <w:t>,</w:t>
+      </w:r>
+      <w:r>
+        <w:t xml:space="preserve"> và giúp hạn chế luôn ô nhiễm môi trường ở một số ngành công nghiệp khái thác và chế tạo, nhưng trọng tâm dịch vụ ngay cả kết hợp sản xuất hàng tiêu dùng cũng một mặt hạn chế tính đa dạng của nền kinh tế và một mặt khiến ta xao lãng sự tuyệt diệu của công nghệ cao</w:t>
       </w:r>
       <w:r>
         <w:t xml:space="preserve"> </w:t>
@@ -4803,8 +4835,6 @@
       <w:r>
         <w:t>trong</w:t>
       </w:r>
-      <w:bookmarkStart w:id="3" w:name="_GoBack"/>
-      <w:bookmarkEnd w:id="3"/>
       <w:r>
         <w:t xml:space="preserve"> tăng trưởng vượt bậc</w:t>
       </w:r>
@@ -5092,6 +5122,7 @@
           <w:id w:val="-1807149233"/>
           <w:citation/>
         </w:sdtPr>
+        <w:sdtEndPr/>
         <w:sdtContent>
           <w:r>
             <w:fldChar w:fldCharType="begin"/>
@@ -5127,6 +5158,7 @@
           <w:id w:val="-1754665230"/>
           <w:citation/>
         </w:sdtPr>
+        <w:sdtEndPr/>
         <w:sdtContent>
           <w:r>
             <w:fldChar w:fldCharType="begin"/>
@@ -5273,6 +5305,7 @@
           <w:id w:val="-1729362216"/>
           <w:citation/>
         </w:sdtPr>
+        <w:sdtEndPr/>
         <w:sdtContent>
           <w:r>
             <w:fldChar w:fldCharType="begin"/>
@@ -5338,6 +5371,7 @@
           <w:id w:val="275537392"/>
           <w:citation/>
         </w:sdtPr>
+        <w:sdtEndPr/>
         <w:sdtContent>
           <w:r>
             <w:fldChar w:fldCharType="begin"/>
@@ -5646,6 +5680,7 @@
           <w:id w:val="-292298351"/>
           <w:citation/>
         </w:sdtPr>
+        <w:sdtEndPr/>
         <w:sdtContent>
           <w:r>
             <w:fldChar w:fldCharType="begin"/>
@@ -5816,6 +5851,7 @@
           <w:id w:val="1939103453"/>
           <w:citation/>
         </w:sdtPr>
+        <w:sdtEndPr/>
         <w:sdtContent>
           <w:r>
             <w:fldChar w:fldCharType="begin"/>
@@ -5863,6 +5899,7 @@
           <w:id w:val="-1639101798"/>
           <w:citation/>
         </w:sdtPr>
+        <w:sdtEndPr/>
         <w:sdtContent>
           <w:r>
             <w:fldChar w:fldCharType="begin"/>
@@ -5900,6 +5937,7 @@
           <w:id w:val="-1427492754"/>
           <w:citation/>
         </w:sdtPr>
+        <w:sdtEndPr/>
         <w:sdtContent>
           <w:r>
             <w:fldChar w:fldCharType="begin"/>
@@ -6025,6 +6063,7 @@
           <w:id w:val="505012827"/>
           <w:citation/>
         </w:sdtPr>
+        <w:sdtEndPr/>
         <w:sdtContent>
           <w:r>
             <w:fldChar w:fldCharType="begin"/>
@@ -6111,6 +6150,7 @@
           <w:id w:val="-1076973253"/>
           <w:citation/>
         </w:sdtPr>
+        <w:sdtEndPr/>
         <w:sdtContent>
           <w:r>
             <w:fldChar w:fldCharType="begin"/>
@@ -6196,6 +6236,7 @@
           <w:id w:val="-29260260"/>
           <w:citation/>
         </w:sdtPr>
+        <w:sdtEndPr/>
         <w:sdtContent>
           <w:r>
             <w:fldChar w:fldCharType="begin"/>
@@ -6324,6 +6365,7 @@
           <w:id w:val="-1835298185"/>
           <w:citation/>
         </w:sdtPr>
+        <w:sdtEndPr/>
         <w:sdtContent>
           <w:r>
             <w:fldChar w:fldCharType="begin"/>
@@ -6506,6 +6548,7 @@
           <w:id w:val="-804161269"/>
           <w:citation/>
         </w:sdtPr>
+        <w:sdtEndPr/>
         <w:sdtContent>
           <w:r>
             <w:fldChar w:fldCharType="begin"/>
@@ -6544,6 +6587,7 @@
           <w:id w:val="1191729591"/>
           <w:citation/>
         </w:sdtPr>
+        <w:sdtEndPr/>
         <w:sdtContent>
           <w:r>
             <w:fldChar w:fldCharType="begin"/>
@@ -6675,6 +6719,7 @@
           <w:id w:val="-1831432882"/>
           <w:citation/>
         </w:sdtPr>
+        <w:sdtEndPr/>
         <w:sdtContent>
           <w:r>
             <w:fldChar w:fldCharType="begin"/>
@@ -6704,6 +6749,7 @@
           <w:id w:val="-315653010"/>
           <w:citation/>
         </w:sdtPr>
+        <w:sdtEndPr/>
         <w:sdtContent>
           <w:r>
             <w:fldChar w:fldCharType="begin"/>
@@ -6733,6 +6779,7 @@
           <w:id w:val="1161807158"/>
           <w:citation/>
         </w:sdtPr>
+        <w:sdtEndPr/>
         <w:sdtContent>
           <w:r>
             <w:fldChar w:fldCharType="begin"/>
@@ -6761,28 +6808,107 @@
         <w:t xml:space="preserve"> </w:t>
       </w:r>
       <w:r>
-        <w:t xml:space="preserve">theo Adam Smith. Hậu quả của việc tiền thuê đất là hậu quả của giá cả (tức hậu quả của hậu quả) là tình huống thổi phồng giá đất trên thị trường bất động sản, theo đó giá đất gần với hoạt động tài chính cho vay lấy lãi mà sự điều chỉnh giá cả thị trường của giá đất không vận hành tự động được một cách trơn tru như thị trường tài chính mà hệ thống tiền tệ &amp; tài chính phức tạp, khó dự đoán hơn kỳ vọng chủ quan của chủ đất khi tăng giá đất, hẳn nhiên vẫn có mánh lới trong đầu tư thị trường chứng khoán nhưng bất luận thế nào, đầu cơ thổi giá trong bất cứ thị trường nào cũng luôn dẫn đến hậu quả </w:t>
+        <w:t>theo Adam Smith</w:t>
+      </w:r>
+      <w:r>
+        <w:t>.</w:t>
+      </w:r>
+      <w:r>
+        <w:t xml:space="preserve"> </w:t>
+      </w:r>
+      <w:r>
+        <w:t>N</w:t>
+      </w:r>
+      <w:r>
+        <w:t>hư vậy tồn tại một sự bóc lột lao động tệ hại như mối quan hệ cắn đắng giữa địa chủ và tá điền khi tích lũy ruộng đất vượt tầm kiểm soát</w:t>
+      </w:r>
+      <w:r>
+        <w:t xml:space="preserve">, do đó kinh tế tập thể kiểu hợp tác xã tuy </w:t>
+      </w:r>
+      <w:r>
+        <w:t>không thể</w:t>
+      </w:r>
+      <w:r>
+        <w:t xml:space="preserve"> </w:t>
+      </w:r>
+      <w:r>
+        <w:t>bằng được</w:t>
+      </w:r>
+      <w:r>
+        <w:t xml:space="preserve"> kinh tế tư nhân nhưng có thể phân tán tình trạng tích lũy ruộng đất quá mức</w:t>
+      </w:r>
+      <w:r>
+        <w:t xml:space="preserve">. Hậu quả của việc tiền thuê đất là hậu quả của giá cả (tức hậu quả của hậu quả) là tình huống thổi phồng giá đất trên thị trường bất động sản, theo đó giá đất gần với hoạt động tài chính cho vay lấy lãi mà sự điều chỉnh giá cả thị trường của giá đất không vận hành tự động được một cách trơn tru như thị trường tài chính mà hệ thống tiền tệ &amp; tài chính phức tạp, khó dự đoán hơn kỳ vọng chủ quan của chủ đất khi tăng giá đất, hẳn nhiên vẫn có mánh lới trong đầu tư thị trường chứng khoán nhưng bất luận thế nào, đầu cơ thổi giá trong bất cứ thị trường nào cũng luôn dẫn đến hậu quả </w:t>
       </w:r>
       <w:r>
         <w:t>tai</w:t>
       </w:r>
       <w:r>
-        <w:t xml:space="preserve"> hại. Thị trường bất động sản luôn có xu hướng đầu cơ vì hai lý do sau: 1) tính cố định của đất đai hạn chế thương lượng khi mua bán, 2) đất đai là tài nguyên thiên nhiên nhưng không góp mặt vào sản xuất về phía chủ đất tức chủ đất đóng vai trò thiên nhiên tối cao nhưng không góp mặt vào sản xuất như nông nghiệp gây ra hiện tượng bất bình đẳng giữa chủ đất và người thuê đất mà </w:t>
+        <w:t xml:space="preserve"> hại. Thị trường bất động sản luôn có xu hướng đầu cơ vì hai lý do sau: 1) tính cố định của đất đai hạn chế thương lượng khi mua bán, 2) đất đai là tài nguyên thiên nhiên nhưng không góp mặt vào sản xuất về phía chủ đất tức </w:t>
+      </w:r>
+      <w:r>
+        <w:t xml:space="preserve">“đất đai của </w:t>
+      </w:r>
+      <w:r>
+        <w:t>chủ đất</w:t>
+      </w:r>
+      <w:r>
+        <w:t>”</w:t>
+      </w:r>
+      <w:r>
+        <w:t xml:space="preserve"> đóng vai trò thiên nhiên tối cao nhưng không góp mặt vào sản xuất như </w:t>
+      </w:r>
+      <w:r>
+        <w:t xml:space="preserve">“đất đai </w:t>
+      </w:r>
+      <w:r>
+        <w:t>nông nghiệp</w:t>
+      </w:r>
+      <w:r>
+        <w:t>”</w:t>
+      </w:r>
+      <w:r>
+        <w:t xml:space="preserve"> gây ra hiện tượng bất bình đẳng giữa chủ đất và người thuê đất mà </w:t>
       </w:r>
       <w:r>
         <w:t>chưa</w:t>
       </w:r>
       <w:r>
-        <w:t xml:space="preserve"> xuất hiện thế năng trình độ sản xuất với lưu ý rằng vốn đại diện trình độ sản xuất nhưng đất đai trong hiện tượng bất bình đẳng này chưa chuyển hóa thành vốn mà vẫn còn ở trạng thái thiên nhiên, nên nguyên tắc thị trường tự do khó mà tái cân bằng động khi tự do bùng phát như trí tuệ đám đông (swarm intelligence), mà đó thường là sự hỗn loạn (entropy). Do đó thị trường bất động sản nên cần có sự can thiệp của nhà nước và/hoặc song hành với thị trường xây dựng để đất đai góp mặt vào sản xuất – xây nhà như nuôi trồng chăn thả trên đất. Ví dụ, đối với nông nghiệp thì sản phẩm là hoa màu, đối với sự song hành thị trường bất động sản và </w:t>
+        <w:t xml:space="preserve"> xuất hiện thế năng trình độ sản xuất với lưu ý rằng vốn đại diện trình độ sản xuất nhưng đất đai trong hiện tượng bất bình đẳng này chưa chuyển hóa thành vốn mà vẫn còn ở trạng thái thiên nhiên, nên nguyên tắc thị trường tự do khó mà tái cân bằng động khi tự do bùng phát như trí tuệ đám đông (swarm intelligence), mà đó thường là sự hỗn loạn (entropy). Do đó thị trường bất động sản nên cần có sự can thiệp của nhà nước và/hoặc song hành với thị trường xây dựng để đất đai góp mặt vào sản xuất – xây nhà như nuôi trồng chăn thả trên đất</w:t>
+      </w:r>
+      <w:r>
+        <w:t>, với lưu ý, vốn đã là trình độ sản xuất nên đề cập nuôi trồng chăn thả của hoạt động tài chính như cho vay lấy lãi là sai lầm</w:t>
+      </w:r>
+      <w:r>
+        <w:t xml:space="preserve">. Ví dụ, đối với nông nghiệp thì sản phẩm là hoa màu, đối với sự song hành thị trường bất động sản và </w:t>
       </w:r>
       <w:r>
         <w:t xml:space="preserve">thị trường </w:t>
       </w:r>
       <w:r>
-        <w:t>xây dựng thì sản phẩm là nhà cửa “trộn” đất đai hay đất đai “trộn” nhà cửa. Bất luận thế nào, cần biến đất đai thành hàng hóa thực thụ – một việc không hề dễ dàng vì tính cố định của đất đai, và đất đai không bị hủy thì vòng đời của nó với vai trò một sản phẩm sẽ như thế nào? Vòng đời của nó có thể được tính bằng chuyển quyền sở hữu</w:t>
-      </w:r>
-      <w:r>
-        <w:t xml:space="preserve"> hay gắn với đối tượng song hành như nhà cửa/dịch vụ</w:t>
+        <w:t xml:space="preserve">xây dựng thì sản phẩm là nhà cửa “trộn” đất đai hay đất đai “trộn” </w:t>
+      </w:r>
+      <w:r>
+        <w:lastRenderedPageBreak/>
+        <w:t>nhà cửa. Bất luận thế nào, cần biến đất đai thành hàng hóa thực thụ – một việc không hề dễ dàng vì tính cố định của đất đai, và đất đai không bị hủy thì vòng đời của nó với vai trò một sản phẩm sẽ như thế nào? Vòng đời của nó có thể được tính bằng chuyển quyền sở hữu</w:t>
+      </w:r>
+      <w:r>
+        <w:t xml:space="preserve"> hay gắn với đối tượng song hành như nhà cửa</w:t>
+      </w:r>
+      <w:r>
+        <w:t xml:space="preserve"> </w:t>
+      </w:r>
+      <w:r>
+        <w:t>/</w:t>
+      </w:r>
+      <w:r>
+        <w:t xml:space="preserve"> </w:t>
+      </w:r>
+      <w:r>
+        <w:t>dịch vụ</w:t>
+      </w:r>
+      <w:r>
+        <w:t xml:space="preserve"> / hoa màu</w:t>
       </w:r>
       <w:r>
         <w:t>?</w:t>
@@ -6793,23 +6919,28 @@
         <w:ind w:firstLine="360"/>
       </w:pPr>
       <w:r>
-        <w:lastRenderedPageBreak/>
         <w:t xml:space="preserve">Tiền thuê đất không hoàn toàn thuộc về nông nghiệp vì tiền thuê đất hay chi phí thuê bất động sản cũng xảy ra trong công nghiệp như thuê kho bãi, thuê văn phòng, thuê đất xây khu công nghiệp, còn có hẳn </w:t>
       </w:r>
       <w:r>
         <w:t xml:space="preserve">việc </w:t>
       </w:r>
       <w:r>
-        <w:t xml:space="preserve">xây hạ tầng khu công nghiệp để cho thuê </w:t>
+        <w:t xml:space="preserve">xây hạ tầng khu công nghiệp để </w:t>
+      </w:r>
+      <w:r>
+        <w:t xml:space="preserve">bán </w:t>
       </w:r>
       <w:r>
         <w:t xml:space="preserve">dịch vụ </w:t>
       </w:r>
       <w:r>
+        <w:t xml:space="preserve">“cho thuê” </w:t>
+      </w:r>
+      <w:r>
         <w:t>mà dịch vụ của hình thức này như nuôi trồng chăn thả trên đất của nông nghiệp.</w:t>
       </w:r>
       <w:r>
-        <w:t xml:space="preserve"> Tuy nhiên trong Adam Smith chủ yếu đề cập tiền thuê đất trong nông nghiệ</w:t>
+        <w:t xml:space="preserve"> Tuy nhiên Adam Smith chủ yếu đề cập tiền thuê đất trong nông nghiệ</w:t>
       </w:r>
       <w:r>
         <w:t>p</w:t>
@@ -6824,19 +6955,32 @@
         <w:t>)”. Ta hãy nghiên cứu những phân tích của Adam Smith rồi có thể mở rộng những phân tích này.</w:t>
       </w:r>
       <w:r>
-        <w:t xml:space="preserve"> Như đã đề cập, tiền thuê đất là hậu quả của giá cả hàng hóa, phụ thuộc vào khả năng chi trả của người thuê đất cũng là chủ đầu tư sản xuất khi chủ đầu tư sản xuất không phải là chủ đất, nên theo Adam Smit, có hai loại sản phẩm nông nghiệp liên quan đến tiền thuê đất</w:t>
+        <w:t xml:space="preserve"> Như đã đề cập, tiền thuê đất là hậu quả của giá cả hàng hóa, phụ thuộc vào khả năng chi trả của người thuê đất cũng là chủ đầu tư sản xuất khi chủ đầu tư sản xuất không phải là chủ đất, nên theo Adam Smit</w:t>
+      </w:r>
+      <w:r>
+        <w:t>h</w:t>
+      </w:r>
+      <w:r>
+        <w:t xml:space="preserve">, có hai loại sản phẩm </w:t>
+      </w:r>
+      <w:r>
+        <w:t>từ nông nghiệp và khai thác tài nguyên</w:t>
+      </w:r>
+      <w:r>
+        <w:t xml:space="preserve"> liên quan đến tiền thuê đất</w:t>
       </w:r>
       <w:sdt>
         <w:sdtPr>
           <w:id w:val="-1282495917"/>
           <w:citation/>
         </w:sdtPr>
+        <w:sdtEndPr/>
         <w:sdtContent>
           <w:r>
             <w:fldChar w:fldCharType="begin"/>
           </w:r>
           <w:r>
-            <w:instrText xml:space="preserve">CITATION Smith1776Wealth \p 123 \l 1033 </w:instrText>
+            <w:instrText xml:space="preserve">CITATION Smith1776Wealth \p 123-136 \l 1033 </w:instrText>
           </w:r>
           <w:r>
             <w:fldChar w:fldCharType="separate"/>
@@ -6845,7 +6989,7 @@
             <w:rPr>
               <w:noProof/>
             </w:rPr>
-            <w:t xml:space="preserve"> (Smith, 1776, p. 123)</w:t>
+            <w:t xml:space="preserve"> (Smith, 1776, pp. 123-136)</w:t>
           </w:r>
           <w:r>
             <w:fldChar w:fldCharType="end"/>
@@ -6853,18 +6997,675 @@
         </w:sdtContent>
       </w:sdt>
       <w:r>
-        <w:t>: 1) sản phẩm mà giá cả của nó (tiền công + lợi nhuận) luôn trả được tiền thuê đất, 2) sản phẩm có thể hoặc không thể trả được tiền thuê đất.</w:t>
-      </w:r>
+        <w:t>: 1) sản phẩm mà giá cả của nó (tiền công + lợi nhuận) luôn trả được tiền thuê đất</w:t>
+      </w:r>
+      <w:r>
+        <w:t xml:space="preserve">, chủ yếu là </w:t>
+      </w:r>
+      <w:r>
+        <w:rPr>
+          <w:i/>
+        </w:rPr>
+        <w:t>lương thực</w:t>
+      </w:r>
+      <w:r>
+        <w:t xml:space="preserve"> từ chăn trồng nuôi thả như ngũ cốc và gia súc</w:t>
+      </w:r>
+      <w:r>
+        <w:t xml:space="preserve"> vì nông nghiệp luôn bảo đảm được </w:t>
+      </w:r>
+      <w:r>
+        <w:t xml:space="preserve">một </w:t>
+      </w:r>
+      <w:r>
+        <w:t xml:space="preserve">tỉ suất lợi nhuận </w:t>
+      </w:r>
+      <w:r>
+        <w:t xml:space="preserve">nhất định </w:t>
+      </w:r>
+      <w:r>
+        <w:t xml:space="preserve">do </w:t>
+      </w:r>
+      <w:r>
+        <w:t>sản xuất nông nghiệp</w:t>
+      </w:r>
+      <w:r>
+        <w:t xml:space="preserve"> tương đối đơn giản hơn </w:t>
+      </w:r>
+      <w:r>
+        <w:t xml:space="preserve">sản xuất </w:t>
+      </w:r>
+      <w:r>
+        <w:t xml:space="preserve">công nghiệp, có sự góp mặt trực tiếp của tự nhiên vào quá trình sản xuất và gắn với </w:t>
+      </w:r>
+      <w:r>
+        <w:t xml:space="preserve">sự </w:t>
+      </w:r>
+      <w:r>
+        <w:t xml:space="preserve">sinh tồn </w:t>
+      </w:r>
+      <w:r>
+        <w:t>(</w:t>
+      </w:r>
+      <w:r>
+        <w:t>ăn uống</w:t>
+      </w:r>
+      <w:r>
+        <w:t xml:space="preserve">) </w:t>
+      </w:r>
+      <w:r>
+        <w:t xml:space="preserve">cơ bản nhất </w:t>
+      </w:r>
+      <w:r>
+        <w:t>của con người</w:t>
+      </w:r>
+      <w:r>
+        <w:t>, 2) sản phẩm có thể hoặc không thể trả được tiền thuê đất</w:t>
+      </w:r>
+      <w:r>
+        <w:t>, cũng thường là nhu yếu phẩm ngoài lương thực như quần áo từ bông vải và da thú, nhà cửa để ở</w:t>
+      </w:r>
+      <w:r>
+        <w:t>, khoáng sản</w:t>
+      </w:r>
+      <w:r>
+        <w:t xml:space="preserve"> với lưu ý một số khoáng sản cần thiết </w:t>
+      </w:r>
+      <w:r>
+        <w:t>thuộc</w:t>
+      </w:r>
+      <w:r>
+        <w:t xml:space="preserve"> nhu yếu phẩm như </w:t>
+      </w:r>
+      <w:r>
+        <w:t xml:space="preserve">gỗ &amp; </w:t>
+      </w:r>
+      <w:r>
+        <w:t>đá cho xây dựng, than để đốt</w:t>
+      </w:r>
+      <w:r>
+        <w:t>,…</w:t>
+      </w:r>
+      <w:r>
+        <w:t xml:space="preserve"> </w:t>
+      </w:r>
+      <w:r>
+        <w:t>Khai thác khoáng sản</w:t>
+      </w:r>
+      <w:r>
+        <w:t>, đánh bắt thủy hải lâm sản</w:t>
+      </w:r>
+      <w:r>
+        <w:t>, nói chung là khai thác tài nguyên thiên nhiên</w:t>
+      </w:r>
+      <w:r>
+        <w:t xml:space="preserve"> không thuộc nông nghiệp nhưng rất gần với nông nghiệp vì có bàn tay của t</w:t>
+      </w:r>
+      <w:r>
+        <w:t>ự</w:t>
+      </w:r>
+      <w:r>
+        <w:t xml:space="preserve"> nhiên tham gia sản xuất</w:t>
+      </w:r>
+      <w:r>
+        <w:t xml:space="preserve">, nhưng đặt trong ngữ cảnh tiền thuê đất thì chủ đất như chủ mỏ than chẳng hạn khác với chủ đầu tư </w:t>
+      </w:r>
+      <w:r>
+        <w:t xml:space="preserve">thuê mỏ để </w:t>
+      </w:r>
+      <w:r>
+        <w:t>khai thác than</w:t>
+      </w:r>
+      <w:r>
+        <w:t xml:space="preserve">. </w:t>
+      </w:r>
+      <w:r>
+        <w:t xml:space="preserve">Nguyên nhân </w:t>
+      </w:r>
+      <w:r>
+        <w:t>của</w:t>
+      </w:r>
+      <w:r>
+        <w:t xml:space="preserve"> một số sản phẩm có thể hoặc không thể trả được tiền thuê đất là do tuy chúng có thể thuộc nhu yếu phẩm nhưng không cấp thiết gắn liền với bản năng sinh tồn</w:t>
+      </w:r>
+      <w:r>
+        <w:t xml:space="preserve"> như lương thực</w:t>
+      </w:r>
+      <w:r>
+        <w:t>, nhưng tuy chúng có thể không trả được tiền thuê đất (vì lỗ) nhưng có khả năng chúng mang lại lợi nhuận nhiều hơn vì nhu cầu ăn uống bị giới hạn nhưng các nhu cầu tinh thần diễn tiến vô hạn, như ta đã phân tích trước đây</w:t>
+      </w:r>
+      <w:r>
+        <w:t>.</w:t>
+      </w:r>
+      <w:r>
+        <w:t xml:space="preserve"> </w:t>
+      </w:r>
+      <w:r>
+        <w:t>B</w:t>
+      </w:r>
+      <w:r>
+        <w:t xml:space="preserve">ất luận thế nào giá cả lương thực mà cụ thể là giá cả một loại lương thực phổ biến như lúa </w:t>
+      </w:r>
+      <w:r>
+        <w:t xml:space="preserve">gạo </w:t>
+      </w:r>
+      <w:r>
+        <w:t xml:space="preserve">sẽ có vai trò </w:t>
+      </w:r>
+      <w:r>
+        <w:t>như</w:t>
+      </w:r>
+      <w:r>
+        <w:t xml:space="preserve"> giá cả cơ bản, là nền tảng của mức sống</w:t>
+      </w:r>
+      <w:r>
+        <w:t>, tất nhiên được quy chiếu đến giá tiền thuê đất</w:t>
+      </w:r>
+      <w:r>
+        <w:t>.</w:t>
+      </w:r>
+    </w:p>
+    <w:p>
+      <w:pPr>
+        <w:ind w:firstLine="360"/>
+      </w:pPr>
+      <w:r>
+        <w:t>Adam Smith còn phân tích những hoạt động sản xuất khác xoay quanh sản xuất lương thực</w:t>
+      </w:r>
+      <w:sdt>
+        <w:sdtPr>
+          <w:id w:val="2068990673"/>
+          <w:citation/>
+        </w:sdtPr>
+        <w:sdtEndPr/>
+        <w:sdtContent>
+          <w:r>
+            <w:fldChar w:fldCharType="begin"/>
+          </w:r>
+          <w:r>
+            <w:instrText xml:space="preserve">CITATION Smith1776Wealth \p 137 \l 1033 </w:instrText>
+          </w:r>
+          <w:r>
+            <w:fldChar w:fldCharType="separate"/>
+          </w:r>
+          <w:r>
+            <w:rPr>
+              <w:noProof/>
+            </w:rPr>
+            <w:t xml:space="preserve"> (Smith, 1776, p. 137)</w:t>
+          </w:r>
+          <w:r>
+            <w:fldChar w:fldCharType="end"/>
+          </w:r>
+        </w:sdtContent>
+      </w:sdt>
+      <w:r>
+        <w:t xml:space="preserve">. </w:t>
+      </w:r>
+      <w:r>
+        <w:t>Theo như trong tác phẩm “Của Cải Của Các Quốc Gia (T</w:t>
+      </w:r>
+      <w:r>
+        <w:t>he Wealth of Nations</w:t>
+      </w:r>
+      <w:r>
+        <w:t xml:space="preserve">)” của Adam Smith liên quan đến sản phẩm từ nông nghiệp thì </w:t>
+      </w:r>
+      <w:sdt>
+        <w:sdtPr>
+          <w:id w:val="1892689785"/>
+          <w:citation/>
+        </w:sdtPr>
+        <w:sdtEndPr/>
+        <w:sdtContent>
+          <w:r>
+            <w:fldChar w:fldCharType="begin"/>
+          </w:r>
+          <w:r>
+            <w:instrText xml:space="preserve">CITATION Smith1776Wealth \p 126 \l 1033 </w:instrText>
+          </w:r>
+          <w:r>
+            <w:fldChar w:fldCharType="separate"/>
+          </w:r>
+          <w:r>
+            <w:rPr>
+              <w:noProof/>
+            </w:rPr>
+            <w:t>(Smith, 1776, p. 126)</w:t>
+          </w:r>
+          <w:r>
+            <w:fldChar w:fldCharType="end"/>
+          </w:r>
+        </w:sdtContent>
+      </w:sdt>
+      <w:r>
+        <w:t xml:space="preserve"> “quan trọng nhất là cho gia súc ăn tốt trong quản lý đất nông nghiệp, thứ đến là cho ăn vừa phải và tồi tệ nhất là cho gia súc ăn thiếu thốn”, suy ra rằng chăn thả gia súc tốt hơn nuôi công nghiệp và nên trồng ngũ cốc ít phân bón, thuận theo tự nhiên, vì </w:t>
+      </w:r>
+      <w:r>
+        <w:t xml:space="preserve">rằng </w:t>
+      </w:r>
+      <w:r>
+        <w:t xml:space="preserve">nuôi trồng chăn thả có bàn tay của tự nhiên tham gia sản xuất nên phải thuận theo tự nhiên, điều này càng </w:t>
+      </w:r>
+      <w:r>
+        <w:t>hiệu quả</w:t>
+      </w:r>
+      <w:r>
+        <w:t xml:space="preserve"> khi song hành </w:t>
+      </w:r>
+      <w:r>
+        <w:t xml:space="preserve">với cải tạo thiên nhiên </w:t>
+      </w:r>
+      <w:r>
+        <w:t xml:space="preserve">hay giảm hiệu quả khi ngược lại với cải tạo </w:t>
+      </w:r>
+      <w:r>
+        <w:t xml:space="preserve">thiên </w:t>
+      </w:r>
+      <w:r>
+        <w:t>nhiên là do trình độ sản xuất.</w:t>
+      </w:r>
+      <w:r>
+        <w:t xml:space="preserve"> </w:t>
+      </w:r>
+      <w:r>
+        <w:t>Theo Adam Smith, giao thông cần thiết cho nông thôn và các vùng xa xôi</w:t>
+      </w:r>
+      <w:sdt>
+        <w:sdtPr>
+          <w:id w:val="-1492091520"/>
+          <w:citation/>
+        </w:sdtPr>
+        <w:sdtEndPr/>
+        <w:sdtContent>
+          <w:r>
+            <w:fldChar w:fldCharType="begin"/>
+          </w:r>
+          <w:r>
+            <w:instrText xml:space="preserve">CITATION Smith1776Wealth \p 124 \l 1033 </w:instrText>
+          </w:r>
+          <w:r>
+            <w:fldChar w:fldCharType="separate"/>
+          </w:r>
+          <w:r>
+            <w:rPr>
+              <w:noProof/>
+            </w:rPr>
+            <w:t xml:space="preserve"> (Smith, 1776, p. 124)</w:t>
+          </w:r>
+          <w:r>
+            <w:fldChar w:fldCharType="end"/>
+          </w:r>
+        </w:sdtContent>
+      </w:sdt>
+      <w:r>
+        <w:t xml:space="preserve">, suy ra rằng tự chủ địa phương phải song hành với huyết mạch giao thông. Đông y tóm lược với 1) lục phủ ngũ tạng và 2) hệ kinh lạc, trong đó lục phủ có công năng chuyển hóa, ngũ tạng có công năng tàng trữ và kinh lạc có công năng vận chuyển khí huyết mà hệ kinh lạc rất phức tạp gồm mười hai chính kinh, kỳ kinh bát mạch và lạc nối kết tất cả tạng phủ với nhau mà dược dụng và châm cứu tác động trực tiếp lên kinh mạch hoặc đi vào kinh mạch hoặc đi vào tạng phủ qua kinh mạch để tái lập cân bằng âm dương do bệnh là mất cân bằng âm dương. Hệ kinh lạc tương ứng mạng lưới giao thông nếu đặt tương ứng kinh tế trong sinh thể, do đó giao thông quan trọng đến mức mạng lưới giao thông </w:t>
+      </w:r>
+      <w:r>
+        <w:t>chưa bao giờ</w:t>
+      </w:r>
+      <w:r>
+        <w:t xml:space="preserve"> đủ như chính đặc tính sinh sôi nảy nở của nền kinh tế nên tiềm năng phát triển giao thông vận tải còn rất nhiều.</w:t>
+      </w:r>
+      <w:r>
+        <w:t xml:space="preserve"> </w:t>
+      </w:r>
+      <w:r>
+        <w:t xml:space="preserve">Hệ kinh lạc kỳ bí vì không có bằng chứng giải phẫu học về sự tồn tại của nó </w:t>
+      </w:r>
+      <w:r>
+        <w:lastRenderedPageBreak/>
+        <w:t>nhưng hiển nhiên phương thức và hiệu quả chữa bệnh theo Đông y luôn gắn liền với hệ kinh lạc, suy ra rằng sự biến động của mạng lưới giao thông trong nền kinh tế là bất định khiến ta luôn phải tăng cường giao thông vận tải, không bao giờ thừa.</w:t>
+      </w:r>
+    </w:p>
+    <w:p>
+      <w:pPr>
+        <w:ind w:firstLine="360"/>
+      </w:pPr>
+      <w:r>
+        <w:t>Adam Smith có những nhận xét đáng lưu ý về khai thác kim loại quý và đá quý trong ngữ cảnh tiền thuê đất</w:t>
+      </w:r>
+      <w:sdt>
+        <w:sdtPr>
+          <w:id w:val="-840154466"/>
+          <w:citation/>
+        </w:sdtPr>
+        <w:sdtEndPr/>
+        <w:sdtContent>
+          <w:r>
+            <w:fldChar w:fldCharType="begin"/>
+          </w:r>
+          <w:r>
+            <w:instrText xml:space="preserve">CITATION Smith1776Wealth \p 142-143 \l 1033 </w:instrText>
+          </w:r>
+          <w:r>
+            <w:fldChar w:fldCharType="separate"/>
+          </w:r>
+          <w:r>
+            <w:rPr>
+              <w:noProof/>
+            </w:rPr>
+            <w:t xml:space="preserve"> (Smith, 1776, pp. 142-143)</w:t>
+          </w:r>
+          <w:r>
+            <w:fldChar w:fldCharType="end"/>
+          </w:r>
+        </w:sdtContent>
+      </w:sdt>
+      <w:r>
+        <w:t>: 1) giá trị trao đổi của kim loại quý &amp; đá quý phụ thuộc vào ba đặc tính “hữu ích”, “đẹp đẽ”, và “</w:t>
+      </w:r>
+      <w:r>
+        <w:t>quý</w:t>
+      </w:r>
+      <w:r>
+        <w:t xml:space="preserve"> hiếm” </w:t>
+      </w:r>
+      <w:r>
+        <w:t xml:space="preserve">(quý hiếm do khan hiếm hay đặc tính hóa học) </w:t>
+      </w:r>
+      <w:r>
+        <w:t>tuy tính hữu ích của đá quý ít hơn kim loại quý, 2) giá cả thị trường của kim loại quý &amp; đá quý phụ thuộc vào sự khan hiếm hay dồi dào của chúng, suy ra lượng thỏa mãn đóng vai trò quan trọng đối với giá trị và giá cả của chúng</w:t>
+      </w:r>
+      <w:r>
+        <w:t xml:space="preserve">, hơn nữa đặc tính </w:t>
+      </w:r>
+      <w:r>
+        <w:t>quý</w:t>
+      </w:r>
+      <w:r>
+        <w:t xml:space="preserve"> hiếm chủ đạo có tính quy ước xa tầm tay của chủ đất </w:t>
+      </w:r>
+      <w:r>
+        <w:t xml:space="preserve">mỏ </w:t>
+      </w:r>
+      <w:r>
+        <w:t>nên giá cả của kim loại quý &amp; đá quý chủ yếu gồm tiền công và lợi nhuận mà tiền thuê đất mỏ chỉ đóng góp một phần nhỏ vào giá cả</w:t>
+      </w:r>
+      <w:r>
+        <w:t>, 3) việc đúc tiền bằng kim loại quý giúp giữ giá trị hoặc tăng giá trị của kim loại quý</w:t>
+      </w:r>
+      <w:r>
+        <w:t xml:space="preserve">, điều này dẫn đến chế độ kim bản vị neo đồng tiền bằng kim loại quý nhưng khi đồng tiền được neo bằng bản vị </w:t>
+      </w:r>
+      <w:r>
+        <w:t>pháp định</w:t>
+      </w:r>
+      <w:r>
+        <w:t xml:space="preserve"> hay bản vị đồng USD thì giá trị trao đổi của kim loại quý chủ yếu phụ thuộc đặc tính </w:t>
+      </w:r>
+      <w:r>
+        <w:t>quý</w:t>
+      </w:r>
+      <w:r>
+        <w:t xml:space="preserve"> hiếm (liên quan đến tính hiếm, độ bền, một số tính chất hóa học đặc biệt và cả đẹp đẽ</w:t>
+      </w:r>
+      <w:r>
+        <w:t>).</w:t>
+      </w:r>
+      <w:r>
+        <w:t xml:space="preserve"> </w:t>
+      </w:r>
+      <w:r>
+        <w:t>D</w:t>
+      </w:r>
+      <w:r>
+        <w:t xml:space="preserve">o đó </w:t>
+      </w:r>
+      <w:r>
+        <w:t xml:space="preserve">nếu </w:t>
+      </w:r>
+      <w:r>
+        <w:t xml:space="preserve">kim loại quý </w:t>
+      </w:r>
+      <w:r>
+        <w:t xml:space="preserve">không liên hệ </w:t>
+      </w:r>
+      <w:r>
+        <w:t xml:space="preserve">đủ </w:t>
+      </w:r>
+      <w:r>
+        <w:t xml:space="preserve">mật thiết đến nhu cầu con người hay nhu cầu của khoa học công nghệ tức tính hữu ích, nói một cách ngắn gọn, </w:t>
+      </w:r>
+      <w:r>
+        <w:t xml:space="preserve">thì </w:t>
+      </w:r>
+      <w:r>
+        <w:t>bản vị kim loại quý không thể hiệu quả</w:t>
+      </w:r>
+      <w:r>
+        <w:t xml:space="preserve"> </w:t>
+      </w:r>
+      <w:r>
+        <w:t xml:space="preserve">như </w:t>
+      </w:r>
+      <w:r>
+        <w:t>bản vị pháp định hay bản vị đồng USD.</w:t>
+      </w:r>
+      <w:r>
+        <w:t xml:space="preserve"> Nếu như một loại kim loại quý nào quá </w:t>
+      </w:r>
+      <w:r>
+        <w:t xml:space="preserve">quý </w:t>
+      </w:r>
+      <w:r>
+        <w:t>hiếm thì nó không thể trở thành bản vị vì bản vị phải có tính phổ quát, giả sử một loại kim loại nào đó như đất hiếm chẳng hạn trở nên rất hữu ích nhưng sẽ rất khó để trở thành bản vị vì tính hữu ích đó buộc nó phải trở thành hàng hóa tương ứng với tính hữu ích.</w:t>
+      </w:r>
+      <w:r>
+        <w:t xml:space="preserve"> Nhìn chung, nhu cầu tinh thần của con người là vô hạn nhưng nông nghiệp trong đó có an ninh lương thực không hề suy giảm tính quan trọng vì bản năng sinh tồn của loài người bị chi phối bởi những phản ứng sinh hóa không thể cưỡng trong cơ thể.</w:t>
+      </w:r>
+    </w:p>
+    <w:p>
+      <w:pPr>
+        <w:ind w:firstLine="360"/>
+      </w:pPr>
+      <w:r>
+        <w:t>Nhắc lại</w:t>
+      </w:r>
+      <w:r>
+        <w:t>,</w:t>
+      </w:r>
+      <w:r>
+        <w:t xml:space="preserve"> Adam Smith, </w:t>
+      </w:r>
+      <w:r>
+        <w:t xml:space="preserve">phân định </w:t>
+      </w:r>
+      <w:r>
+        <w:t>có hai loại sản phẩm từ nông nghiệp và khai thác tài nguyên liên quan đến tiền thuê đất</w:t>
+      </w:r>
+      <w:sdt>
+        <w:sdtPr>
+          <w:id w:val="-1640722338"/>
+          <w:citation/>
+        </w:sdtPr>
+        <w:sdtEndPr/>
+        <w:sdtContent>
+          <w:r>
+            <w:fldChar w:fldCharType="begin"/>
+          </w:r>
+          <w:r>
+            <w:instrText xml:space="preserve">CITATION Smith1776Wealth \p 123-136 \l 1033 </w:instrText>
+          </w:r>
+          <w:r>
+            <w:fldChar w:fldCharType="separate"/>
+          </w:r>
+          <w:r>
+            <w:rPr>
+              <w:noProof/>
+            </w:rPr>
+            <w:t xml:space="preserve"> (Smith, 1776, pp. 123-136)</w:t>
+          </w:r>
+          <w:r>
+            <w:fldChar w:fldCharType="end"/>
+          </w:r>
+        </w:sdtContent>
+      </w:sdt>
+      <w:r>
+        <w:t xml:space="preserve">: 1) sản phẩm mà giá cả của nó (tiền công + lợi nhuận) luôn trả được tiền thuê đất, </w:t>
+      </w:r>
+      <w:r>
+        <w:t xml:space="preserve">được đặt tên sản phẩm </w:t>
+      </w:r>
+      <w:r>
+        <w:rPr>
+          <w:i/>
+        </w:rPr>
+        <w:t>A</w:t>
+      </w:r>
+      <w:r>
+        <w:t xml:space="preserve">, </w:t>
+      </w:r>
+      <w:r>
+        <w:t xml:space="preserve">chủ yếu là </w:t>
+      </w:r>
+      <w:r>
+        <w:t>lương thực</w:t>
+      </w:r>
+      <w:r>
+        <w:t xml:space="preserve"> từ chăn trồng nuôi thả như ngũ cốc và gia súc</w:t>
+      </w:r>
+      <w:r>
+        <w:t xml:space="preserve">, </w:t>
+      </w:r>
+      <w:r>
+        <w:t xml:space="preserve">2) </w:t>
+      </w:r>
+      <w:r>
+        <w:t xml:space="preserve">sản phẩm có thể hoặc không thể trả được tiền thuê đất, được đặt tên sản phẩm </w:t>
+      </w:r>
+      <w:r>
+        <w:rPr>
+          <w:i/>
+        </w:rPr>
+        <w:t>B</w:t>
+      </w:r>
+      <w:r>
+        <w:t>, cũng thường là nhu yếu phẩm ngoài lương thực như quần áo từ bông vải và da thú, nhà cửa, khoáng sản</w:t>
+      </w:r>
+      <w:r>
+        <w:t>…</w:t>
+      </w:r>
+      <w:r>
+        <w:t xml:space="preserve"> </w:t>
+      </w:r>
+      <w:r>
+        <w:t xml:space="preserve">Tuy kim loại quý không thuộc nhu yếu phẩm nhưng vẫn được xếp vào loại </w:t>
+      </w:r>
+      <w:r>
+        <w:rPr>
+          <w:i/>
+        </w:rPr>
+        <w:t>B</w:t>
+      </w:r>
+      <w:r>
+        <w:t xml:space="preserve"> vì chủ thầu khai thác mỏ phải trả tiền thuê đất cho chủ đất mỏ. </w:t>
+      </w:r>
+      <w:r>
+        <w:t xml:space="preserve">Bây giờ ta sẽ nghiên cứu tỉ lệ giữa sản phẩm </w:t>
+      </w:r>
+      <w:r>
+        <w:rPr>
+          <w:i/>
+        </w:rPr>
+        <w:t>A</w:t>
+      </w:r>
+      <w:r>
+        <w:t xml:space="preserve"> và sản phẩm </w:t>
+      </w:r>
+      <w:r>
+        <w:rPr>
+          <w:i/>
+        </w:rPr>
+        <w:t>B</w:t>
+      </w:r>
+      <w:r>
+        <w:t xml:space="preserve"> theo quan điểm của Adam Smith.</w:t>
+      </w:r>
+      <w:r>
+        <w:t xml:space="preserve"> </w:t>
+      </w:r>
+      <w:r>
+        <w:t xml:space="preserve">Giá cả sản phẩm </w:t>
+      </w:r>
+      <w:r>
+        <w:rPr>
+          <w:i/>
+        </w:rPr>
+        <w:t>B</w:t>
+      </w:r>
+      <w:r>
+        <w:t xml:space="preserve"> tỉ lệ và tuân theo sản phẩm </w:t>
+      </w:r>
+      <w:r>
+        <w:rPr>
+          <w:i/>
+        </w:rPr>
+        <w:t>A</w:t>
+      </w:r>
+      <w:r>
+        <w:t xml:space="preserve"> về giá cả, tình hình sản xuất, mức phát triển của sản phẩm </w:t>
+      </w:r>
+      <w:r>
+        <w:rPr>
+          <w:i/>
+        </w:rPr>
+        <w:t>A</w:t>
+      </w:r>
+      <w:r>
+        <w:t xml:space="preserve">, ví dụ những sản phẩm phụ trợ từ lương thực sẽ có giá cao khi sản xuất lương thực phát đạt. Một hình thức tỉ lệ khác là trong những năm đói kém thì lương thực có giá hơn bạc và ngược lại, bạc có giá </w:t>
+      </w:r>
+      <w:r>
+        <w:t xml:space="preserve">hơn </w:t>
+      </w:r>
+      <w:r>
+        <w:t>lương thực trong những năm thịnh vượng. Sự quan sát này của Adam Smith cho ta một cái nhìn sơ bộ về công nghiệp phụ trợ, đặc biệt công nghiệp phụ trợ cho nông nghiệp như sản xuất máy kéo, phân bón. Tầm quan trọng của nông nghiệp có thể nhiều hơn ta nghĩ, nông nghiệp không những phát triển ở nông thôn mà còn có thể phát triển trong thành thị ngoài cung cấp lương thực tại chỗ mà còn giảm ô nhiễm, giảm nhu cầu năng lượng cho vận tải, và tạo cảnh quan. Chuỗi cung ứng toàn cầu không thể thẳng cành suôn đuột mà phải có rẽ nhánh, thậm chí rẽ nhánh chi chít mà nơi đó công nghiệp phụ trợ thậm chí vượt qua thị trường ngách cho một quốc gia.</w:t>
+      </w:r>
+    </w:p>
+    <w:p/>
+    <w:p>
+      <w:pPr>
+        <w:pStyle w:val="Heading1"/>
+        <w:rPr>
+          <w:b w:val="0"/>
+        </w:rPr>
+      </w:pPr>
+      <w:bookmarkStart w:id="6" w:name="_Toc208148444"/>
+      <w:r>
+        <w:t>Hệ thống tiền tệ</w:t>
+      </w:r>
+      <w:bookmarkEnd w:id="6"/>
     </w:p>
     <w:p/>
     <w:p/>
     <w:p>
       <w:pPr>
         <w:pStyle w:val="Heading1"/>
+        <w:rPr>
+          <w:b w:val="0"/>
+        </w:rPr>
       </w:pPr>
-      <w:r>
+      <w:bookmarkStart w:id="7" w:name="_Toc208148445"/>
+      <w:r>
+        <w:t>Tích lũy vốn</w:t>
+      </w:r>
+      <w:bookmarkEnd w:id="7"/>
+    </w:p>
+    <w:p>
+      <w:bookmarkStart w:id="8" w:name="_GoBack"/>
+      <w:bookmarkEnd w:id="8"/>
+    </w:p>
+    <w:p/>
+    <w:p>
+      <w:pPr>
+        <w:pStyle w:val="Heading1"/>
+      </w:pPr>
+      <w:bookmarkStart w:id="9" w:name="_Toc208148446"/>
+      <w:r>
+        <w:lastRenderedPageBreak/>
         <w:t>Thay lời kết</w:t>
       </w:r>
+      <w:bookmarkEnd w:id="9"/>
     </w:p>
     <w:p/>
     <w:p/>
@@ -6944,6 +7745,499 @@
         <w:fldChar w:fldCharType="end"/>
       </w:r>
     </w:p>
+    <w:p/>
+    <w:p>
+      <w:pPr>
+        <w:rPr>
+          <w:b/>
+          <w:sz w:val="28"/>
+          <w:szCs w:val="28"/>
+        </w:rPr>
+      </w:pPr>
+      <w:r>
+        <w:rPr>
+          <w:b/>
+          <w:sz w:val="28"/>
+          <w:szCs w:val="28"/>
+        </w:rPr>
+        <w:t>Mục lục</w:t>
+      </w:r>
+    </w:p>
+    <w:sdt>
+      <w:sdtPr>
+        <w:rPr>
+          <w:rFonts w:ascii="Times New Roman" w:eastAsiaTheme="minorEastAsia" w:hAnsi="Times New Roman" w:cstheme="minorBidi"/>
+          <w:color w:val="auto"/>
+          <w:sz w:val="24"/>
+          <w:szCs w:val="22"/>
+          <w:lang w:eastAsia="zh-CN"/>
+        </w:rPr>
+        <w:id w:val="-816950260"/>
+        <w:docPartObj>
+          <w:docPartGallery w:val="Table of Contents"/>
+          <w:docPartUnique/>
+        </w:docPartObj>
+      </w:sdtPr>
+      <w:sdtEndPr>
+        <w:rPr>
+          <w:b/>
+          <w:bCs/>
+          <w:noProof/>
+        </w:rPr>
+      </w:sdtEndPr>
+      <w:sdtContent>
+        <w:p>
+          <w:pPr>
+            <w:pStyle w:val="TOCHeading"/>
+            <w:spacing w:before="0" w:line="240" w:lineRule="auto"/>
+            <w:rPr>
+              <w:rFonts w:ascii="Times New Roman" w:hAnsi="Times New Roman" w:cs="Times New Roman"/>
+              <w:sz w:val="24"/>
+              <w:szCs w:val="24"/>
+            </w:rPr>
+          </w:pPr>
+        </w:p>
+        <w:p>
+          <w:pPr>
+            <w:pStyle w:val="TOC1"/>
+            <w:tabs>
+              <w:tab w:val="right" w:leader="dot" w:pos="9016"/>
+            </w:tabs>
+            <w:rPr>
+              <w:rFonts w:asciiTheme="minorHAnsi" w:hAnsiTheme="minorHAnsi"/>
+              <w:noProof/>
+              <w:sz w:val="22"/>
+            </w:rPr>
+          </w:pPr>
+          <w:r>
+            <w:fldChar w:fldCharType="begin"/>
+          </w:r>
+          <w:r>
+            <w:instrText xml:space="preserve"> TOC \o "1-3" \h \z \u </w:instrText>
+          </w:r>
+          <w:r>
+            <w:fldChar w:fldCharType="separate"/>
+          </w:r>
+          <w:hyperlink w:anchor="_Toc208148441" w:history="1">
+            <w:r>
+              <w:rPr>
+                <w:rStyle w:val="Hyperlink"/>
+                <w:noProof/>
+              </w:rPr>
+              <w:t>Tóm tắt</w:t>
+            </w:r>
+            <w:r>
+              <w:rPr>
+                <w:noProof/>
+                <w:webHidden/>
+              </w:rPr>
+              <w:tab/>
+            </w:r>
+            <w:r>
+              <w:rPr>
+                <w:noProof/>
+                <w:webHidden/>
+              </w:rPr>
+              <w:fldChar w:fldCharType="begin"/>
+            </w:r>
+            <w:r>
+              <w:rPr>
+                <w:noProof/>
+                <w:webHidden/>
+              </w:rPr>
+              <w:instrText xml:space="preserve"> PAGEREF _Toc208148441 \h </w:instrText>
+            </w:r>
+            <w:r>
+              <w:rPr>
+                <w:noProof/>
+                <w:webHidden/>
+              </w:rPr>
+            </w:r>
+            <w:r>
+              <w:rPr>
+                <w:noProof/>
+                <w:webHidden/>
+              </w:rPr>
+              <w:fldChar w:fldCharType="separate"/>
+            </w:r>
+            <w:r>
+              <w:rPr>
+                <w:noProof/>
+                <w:webHidden/>
+              </w:rPr>
+              <w:t>1</w:t>
+            </w:r>
+            <w:r>
+              <w:rPr>
+                <w:noProof/>
+                <w:webHidden/>
+              </w:rPr>
+              <w:fldChar w:fldCharType="end"/>
+            </w:r>
+          </w:hyperlink>
+        </w:p>
+        <w:p>
+          <w:pPr>
+            <w:pStyle w:val="TOC1"/>
+            <w:tabs>
+              <w:tab w:val="right" w:leader="dot" w:pos="9016"/>
+            </w:tabs>
+            <w:rPr>
+              <w:rFonts w:asciiTheme="minorHAnsi" w:hAnsiTheme="minorHAnsi"/>
+              <w:noProof/>
+              <w:sz w:val="22"/>
+            </w:rPr>
+          </w:pPr>
+          <w:hyperlink w:anchor="_Toc208148442" w:history="1">
+            <w:r>
+              <w:rPr>
+                <w:rStyle w:val="Hyperlink"/>
+                <w:noProof/>
+              </w:rPr>
+              <w:t>Phân công lao động</w:t>
+            </w:r>
+            <w:r>
+              <w:rPr>
+                <w:noProof/>
+                <w:webHidden/>
+              </w:rPr>
+              <w:tab/>
+            </w:r>
+            <w:r>
+              <w:rPr>
+                <w:noProof/>
+                <w:webHidden/>
+              </w:rPr>
+              <w:fldChar w:fldCharType="begin"/>
+            </w:r>
+            <w:r>
+              <w:rPr>
+                <w:noProof/>
+                <w:webHidden/>
+              </w:rPr>
+              <w:instrText xml:space="preserve"> PAGEREF _Toc208148442 \h </w:instrText>
+            </w:r>
+            <w:r>
+              <w:rPr>
+                <w:noProof/>
+                <w:webHidden/>
+              </w:rPr>
+            </w:r>
+            <w:r>
+              <w:rPr>
+                <w:noProof/>
+                <w:webHidden/>
+              </w:rPr>
+              <w:fldChar w:fldCharType="separate"/>
+            </w:r>
+            <w:r>
+              <w:rPr>
+                <w:noProof/>
+                <w:webHidden/>
+              </w:rPr>
+              <w:t>1</w:t>
+            </w:r>
+            <w:r>
+              <w:rPr>
+                <w:noProof/>
+                <w:webHidden/>
+              </w:rPr>
+              <w:fldChar w:fldCharType="end"/>
+            </w:r>
+          </w:hyperlink>
+        </w:p>
+        <w:p>
+          <w:pPr>
+            <w:pStyle w:val="TOC1"/>
+            <w:tabs>
+              <w:tab w:val="right" w:leader="dot" w:pos="9016"/>
+            </w:tabs>
+            <w:rPr>
+              <w:rFonts w:asciiTheme="minorHAnsi" w:hAnsiTheme="minorHAnsi"/>
+              <w:noProof/>
+              <w:sz w:val="22"/>
+            </w:rPr>
+          </w:pPr>
+          <w:hyperlink w:anchor="_Toc208148443" w:history="1">
+            <w:r>
+              <w:rPr>
+                <w:rStyle w:val="Hyperlink"/>
+                <w:noProof/>
+              </w:rPr>
+              <w:t>Giá cả hàng hóa</w:t>
+            </w:r>
+            <w:r>
+              <w:rPr>
+                <w:noProof/>
+                <w:webHidden/>
+              </w:rPr>
+              <w:tab/>
+            </w:r>
+            <w:r>
+              <w:rPr>
+                <w:noProof/>
+                <w:webHidden/>
+              </w:rPr>
+              <w:fldChar w:fldCharType="begin"/>
+            </w:r>
+            <w:r>
+              <w:rPr>
+                <w:noProof/>
+                <w:webHidden/>
+              </w:rPr>
+              <w:instrText xml:space="preserve"> PAGEREF _Toc208148443 \h </w:instrText>
+            </w:r>
+            <w:r>
+              <w:rPr>
+                <w:noProof/>
+                <w:webHidden/>
+              </w:rPr>
+            </w:r>
+            <w:r>
+              <w:rPr>
+                <w:noProof/>
+                <w:webHidden/>
+              </w:rPr>
+              <w:fldChar w:fldCharType="separate"/>
+            </w:r>
+            <w:r>
+              <w:rPr>
+                <w:noProof/>
+                <w:webHidden/>
+              </w:rPr>
+              <w:t>6</w:t>
+            </w:r>
+            <w:r>
+              <w:rPr>
+                <w:noProof/>
+                <w:webHidden/>
+              </w:rPr>
+              <w:fldChar w:fldCharType="end"/>
+            </w:r>
+          </w:hyperlink>
+        </w:p>
+        <w:p>
+          <w:pPr>
+            <w:pStyle w:val="TOC1"/>
+            <w:tabs>
+              <w:tab w:val="right" w:leader="dot" w:pos="9016"/>
+            </w:tabs>
+            <w:rPr>
+              <w:rFonts w:asciiTheme="minorHAnsi" w:hAnsiTheme="minorHAnsi"/>
+              <w:noProof/>
+              <w:sz w:val="22"/>
+            </w:rPr>
+          </w:pPr>
+          <w:hyperlink w:anchor="_Toc208148444" w:history="1">
+            <w:r>
+              <w:rPr>
+                <w:rStyle w:val="Hyperlink"/>
+                <w:noProof/>
+              </w:rPr>
+              <w:t>Hệ thống tiền tệ</w:t>
+            </w:r>
+            <w:r>
+              <w:rPr>
+                <w:noProof/>
+                <w:webHidden/>
+              </w:rPr>
+              <w:tab/>
+            </w:r>
+            <w:r>
+              <w:rPr>
+                <w:noProof/>
+                <w:webHidden/>
+              </w:rPr>
+              <w:fldChar w:fldCharType="begin"/>
+            </w:r>
+            <w:r>
+              <w:rPr>
+                <w:noProof/>
+                <w:webHidden/>
+              </w:rPr>
+              <w:instrText xml:space="preserve"> PAGEREF _Toc208148444 \h </w:instrText>
+            </w:r>
+            <w:r>
+              <w:rPr>
+                <w:noProof/>
+                <w:webHidden/>
+              </w:rPr>
+            </w:r>
+            <w:r>
+              <w:rPr>
+                <w:noProof/>
+                <w:webHidden/>
+              </w:rPr>
+              <w:fldChar w:fldCharType="separate"/>
+            </w:r>
+            <w:r>
+              <w:rPr>
+                <w:noProof/>
+                <w:webHidden/>
+              </w:rPr>
+              <w:t>20</w:t>
+            </w:r>
+            <w:r>
+              <w:rPr>
+                <w:noProof/>
+                <w:webHidden/>
+              </w:rPr>
+              <w:fldChar w:fldCharType="end"/>
+            </w:r>
+          </w:hyperlink>
+        </w:p>
+        <w:p>
+          <w:pPr>
+            <w:pStyle w:val="TOC1"/>
+            <w:tabs>
+              <w:tab w:val="right" w:leader="dot" w:pos="9016"/>
+            </w:tabs>
+            <w:rPr>
+              <w:rFonts w:asciiTheme="minorHAnsi" w:hAnsiTheme="minorHAnsi"/>
+              <w:noProof/>
+              <w:sz w:val="22"/>
+            </w:rPr>
+          </w:pPr>
+          <w:hyperlink w:anchor="_Toc208148445" w:history="1">
+            <w:r>
+              <w:rPr>
+                <w:rStyle w:val="Hyperlink"/>
+                <w:noProof/>
+              </w:rPr>
+              <w:t>Tích lũy vốn</w:t>
+            </w:r>
+            <w:r>
+              <w:rPr>
+                <w:noProof/>
+                <w:webHidden/>
+              </w:rPr>
+              <w:tab/>
+            </w:r>
+            <w:r>
+              <w:rPr>
+                <w:noProof/>
+                <w:webHidden/>
+              </w:rPr>
+              <w:fldChar w:fldCharType="begin"/>
+            </w:r>
+            <w:r>
+              <w:rPr>
+                <w:noProof/>
+                <w:webHidden/>
+              </w:rPr>
+              <w:instrText xml:space="preserve"> PAGEREF _Toc208148445 \h </w:instrText>
+            </w:r>
+            <w:r>
+              <w:rPr>
+                <w:noProof/>
+                <w:webHidden/>
+              </w:rPr>
+            </w:r>
+            <w:r>
+              <w:rPr>
+                <w:noProof/>
+                <w:webHidden/>
+              </w:rPr>
+              <w:fldChar w:fldCharType="separate"/>
+            </w:r>
+            <w:r>
+              <w:rPr>
+                <w:noProof/>
+                <w:webHidden/>
+              </w:rPr>
+              <w:t>20</w:t>
+            </w:r>
+            <w:r>
+              <w:rPr>
+                <w:noProof/>
+                <w:webHidden/>
+              </w:rPr>
+              <w:fldChar w:fldCharType="end"/>
+            </w:r>
+          </w:hyperlink>
+        </w:p>
+        <w:p>
+          <w:pPr>
+            <w:pStyle w:val="TOC1"/>
+            <w:tabs>
+              <w:tab w:val="right" w:leader="dot" w:pos="9016"/>
+            </w:tabs>
+            <w:rPr>
+              <w:rFonts w:asciiTheme="minorHAnsi" w:hAnsiTheme="minorHAnsi"/>
+              <w:noProof/>
+              <w:sz w:val="22"/>
+            </w:rPr>
+          </w:pPr>
+          <w:hyperlink w:anchor="_Toc208148446" w:history="1">
+            <w:r>
+              <w:rPr>
+                <w:rStyle w:val="Hyperlink"/>
+                <w:noProof/>
+              </w:rPr>
+              <w:t>Thay lời kết</w:t>
+            </w:r>
+            <w:r>
+              <w:rPr>
+                <w:noProof/>
+                <w:webHidden/>
+              </w:rPr>
+              <w:tab/>
+            </w:r>
+            <w:r>
+              <w:rPr>
+                <w:noProof/>
+                <w:webHidden/>
+              </w:rPr>
+              <w:fldChar w:fldCharType="begin"/>
+            </w:r>
+            <w:r>
+              <w:rPr>
+                <w:noProof/>
+                <w:webHidden/>
+              </w:rPr>
+              <w:instrText xml:space="preserve"> PAGEREF _Toc208148446 \h </w:instrText>
+            </w:r>
+            <w:r>
+              <w:rPr>
+                <w:noProof/>
+                <w:webHidden/>
+              </w:rPr>
+            </w:r>
+            <w:r>
+              <w:rPr>
+                <w:noProof/>
+                <w:webHidden/>
+              </w:rPr>
+              <w:fldChar w:fldCharType="separate"/>
+            </w:r>
+            <w:r>
+              <w:rPr>
+                <w:noProof/>
+                <w:webHidden/>
+              </w:rPr>
+              <w:t>21</w:t>
+            </w:r>
+            <w:r>
+              <w:rPr>
+                <w:noProof/>
+                <w:webHidden/>
+              </w:rPr>
+              <w:fldChar w:fldCharType="end"/>
+            </w:r>
+          </w:hyperlink>
+        </w:p>
+        <w:p>
+          <w:r>
+            <w:rPr>
+              <w:b/>
+              <w:bCs/>
+              <w:noProof/>
+            </w:rPr>
+            <w:fldChar w:fldCharType="end"/>
+          </w:r>
+        </w:p>
+      </w:sdtContent>
+    </w:sdt>
     <w:p/>
     <w:sectPr>
       <w:footerReference w:type="default" r:id="rId9"/>
@@ -6958,7 +8252,7 @@
 
 <file path=word/comments.xml><?xml version="1.0" encoding="utf-8"?>
 <w:comments xmlns:wpc="http://schemas.microsoft.com/office/word/2010/wordprocessingCanvas" xmlns:cx="http://schemas.microsoft.com/office/drawing/2014/chartex" xmlns:mc="http://schemas.openxmlformats.org/markup-compatibility/2006" xmlns:o="urn:schemas-microsoft-com:office:office" xmlns:r="http://schemas.openxmlformats.org/officeDocument/2006/relationships" xmlns:m="http://schemas.openxmlformats.org/officeDocument/2006/math" xmlns:v="urn:schemas-microsoft-com:vml" xmlns:wp14="http://schemas.microsoft.com/office/word/2010/wordprocessingDrawing" xmlns:wp="http://schemas.openxmlformats.org/drawingml/2006/wordprocessingDrawing" xmlns:w10="urn:schemas-microsoft-com:office:word" xmlns:w="http://schemas.openxmlformats.org/wordprocessingml/2006/main" xmlns:w14="http://schemas.microsoft.com/office/word/2010/wordml" xmlns:w15="http://schemas.microsoft.com/office/word/2012/wordml" xmlns:w16se="http://schemas.microsoft.com/office/word/2015/wordml/symex" xmlns:wpg="http://schemas.microsoft.com/office/word/2010/wordprocessingGroup" xmlns:wpi="http://schemas.microsoft.com/office/word/2010/wordprocessingInk" xmlns:wne="http://schemas.microsoft.com/office/word/2006/wordml" xmlns:wps="http://schemas.microsoft.com/office/word/2010/wordprocessingShape" mc:Ignorable="w14 w15 w16se wp14">
-  <w:comment w:id="0" w:author="USER" w:date="2025-08-04T18:12:00Z" w:initials="U">
+  <w:comment w:id="2" w:author="USER" w:date="2025-08-04T18:12:00Z" w:initials="U">
     <w:p>
       <w:pPr>
         <w:pStyle w:val="CommentText"/>
@@ -6974,7 +8268,7 @@
       </w:r>
     </w:p>
   </w:comment>
-  <w:comment w:id="1" w:author="USER" w:date="2025-08-04T18:10:00Z" w:initials="U">
+  <w:comment w:id="3" w:author="USER" w:date="2025-08-04T18:10:00Z" w:initials="U">
     <w:p>
       <w:pPr>
         <w:pStyle w:val="CommentText"/>
@@ -6990,7 +8284,7 @@
       </w:r>
     </w:p>
   </w:comment>
-  <w:comment w:id="2" w:author="USER" w:date="2025-08-04T18:08:00Z" w:initials="U">
+  <w:comment w:id="4" w:author="USER" w:date="2025-08-04T18:08:00Z" w:initials="U">
     <w:p>
       <w:pPr>
         <w:pStyle w:val="CommentText"/>
@@ -7070,7 +8364,7 @@
           <w:rPr>
             <w:noProof/>
           </w:rPr>
-          <w:t>19</w:t>
+          <w:t>21</w:t>
         </w:r>
         <w:r>
           <w:rPr>
@@ -7741,6 +9035,88 @@
       <w:szCs w:val="32"/>
     </w:rPr>
   </w:style>
+  <w:style w:type="paragraph" w:styleId="TOCHeading">
+    <w:name w:val="TOC Heading"/>
+    <w:basedOn w:val="Heading1"/>
+    <w:next w:val="Normal"/>
+    <w:uiPriority w:val="39"/>
+    <w:unhideWhenUsed/>
+    <w:qFormat/>
+    <w:rsid w:val="00C6458A"/>
+    <w:pPr>
+      <w:spacing w:before="240" w:line="259" w:lineRule="auto"/>
+      <w:jc w:val="left"/>
+      <w:outlineLvl w:val="9"/>
+    </w:pPr>
+    <w:rPr>
+      <w:rFonts w:asciiTheme="majorHAnsi" w:hAnsiTheme="majorHAnsi"/>
+      <w:b w:val="0"/>
+      <w:color w:val="2E74B5" w:themeColor="accent1" w:themeShade="BF"/>
+      <w:sz w:val="32"/>
+      <w:lang w:eastAsia="en-US"/>
+    </w:rPr>
+  </w:style>
+  <w:style w:type="paragraph" w:styleId="TOC1">
+    <w:name w:val="toc 1"/>
+    <w:basedOn w:val="Normal"/>
+    <w:next w:val="Normal"/>
+    <w:autoRedefine/>
+    <w:uiPriority w:val="39"/>
+    <w:unhideWhenUsed/>
+    <w:rsid w:val="00C6458A"/>
+    <w:pPr>
+      <w:spacing w:after="100"/>
+    </w:pPr>
+  </w:style>
+  <w:style w:type="character" w:styleId="Hyperlink">
+    <w:name w:val="Hyperlink"/>
+    <w:basedOn w:val="DefaultParagraphFont"/>
+    <w:uiPriority w:val="99"/>
+    <w:unhideWhenUsed/>
+    <w:rsid w:val="00C6458A"/>
+    <w:rPr>
+      <w:color w:val="0563C1" w:themeColor="hyperlink"/>
+      <w:u w:val="single"/>
+    </w:rPr>
+  </w:style>
+  <w:style w:type="paragraph" w:styleId="TOC2">
+    <w:name w:val="toc 2"/>
+    <w:basedOn w:val="Normal"/>
+    <w:next w:val="Normal"/>
+    <w:autoRedefine/>
+    <w:uiPriority w:val="39"/>
+    <w:unhideWhenUsed/>
+    <w:rsid w:val="00C6458A"/>
+    <w:pPr>
+      <w:spacing w:after="100" w:line="259" w:lineRule="auto"/>
+      <w:ind w:left="220"/>
+      <w:jc w:val="left"/>
+    </w:pPr>
+    <w:rPr>
+      <w:rFonts w:asciiTheme="minorHAnsi" w:hAnsiTheme="minorHAnsi" w:cs="Times New Roman"/>
+      <w:sz w:val="22"/>
+      <w:lang w:eastAsia="en-US"/>
+    </w:rPr>
+  </w:style>
+  <w:style w:type="paragraph" w:styleId="TOC3">
+    <w:name w:val="toc 3"/>
+    <w:basedOn w:val="Normal"/>
+    <w:next w:val="Normal"/>
+    <w:autoRedefine/>
+    <w:uiPriority w:val="39"/>
+    <w:unhideWhenUsed/>
+    <w:rsid w:val="00C6458A"/>
+    <w:pPr>
+      <w:spacing w:after="100" w:line="259" w:lineRule="auto"/>
+      <w:ind w:left="440"/>
+      <w:jc w:val="left"/>
+    </w:pPr>
+    <w:rPr>
+      <w:rFonts w:asciiTheme="minorHAnsi" w:hAnsiTheme="minorHAnsi" w:cs="Times New Roman"/>
+      <w:sz w:val="22"/>
+      <w:lang w:eastAsia="en-US"/>
+    </w:rPr>
+  </w:style>
 </w:styles>
 </file>
 
@@ -8107,7 +9483,7 @@
 </file>
 
 <file path=customXml/itemProps1.xml><?xml version="1.0" encoding="utf-8"?>
-<ds:datastoreItem xmlns:ds="http://schemas.openxmlformats.org/officeDocument/2006/customXml" ds:itemID="{72970EB3-42D7-4AA4-8C4C-AF59EFA12D7F}">
+<ds:datastoreItem xmlns:ds="http://schemas.openxmlformats.org/officeDocument/2006/customXml" ds:itemID="{0FDD9A56-7E20-4F01-A4FC-663C16A42B1E}">
   <ds:schemaRefs>
     <ds:schemaRef ds:uri="http://schemas.openxmlformats.org/officeDocument/2006/bibliography"/>
   </ds:schemaRefs>

</xml_diff>